<commit_message>
Issue #24 and #42
-Name and Dates Added
</commit_message>
<xml_diff>
--- a/Deliverable-1/3.1-UseCaseAddandSave.docx
+++ b/Deliverable-1/3.1-UseCaseAddandSave.docx
@@ -218,6 +218,12 @@
               </w:rPr>
               <w:t xml:space="preserve">Created By: </w:t>
             </w:r>
+            <w:r>
+              <w:rPr>
+                <w:rFonts w:ascii="Times New Roman" w:hAnsi="Times New Roman" w:cs="Times New Roman"/>
+              </w:rPr>
+              <w:t>Lori Dalkin</w:t>
+            </w:r>
           </w:p>
         </w:tc>
         <w:tc>
@@ -236,6 +242,12 @@
                 <w:rFonts w:ascii="Times New Roman" w:hAnsi="Times New Roman" w:cs="Times New Roman"/>
               </w:rPr>
               <w:t>Last Update By:</w:t>
+            </w:r>
+            <w:r>
+              <w:rPr>
+                <w:rFonts w:ascii="Times New Roman" w:hAnsi="Times New Roman" w:cs="Times New Roman"/>
+              </w:rPr>
+              <w:t xml:space="preserve"> February 7, 2016</w:t>
             </w:r>
           </w:p>
         </w:tc>
@@ -258,6 +270,12 @@
               </w:rPr>
               <w:t>Date Created:</w:t>
             </w:r>
+            <w:r>
+              <w:rPr>
+                <w:rFonts w:ascii="Times New Roman" w:hAnsi="Times New Roman" w:cs="Times New Roman"/>
+              </w:rPr>
+              <w:t xml:space="preserve"> February 7, 2016</w:t>
+            </w:r>
           </w:p>
         </w:tc>
         <w:tc>
@@ -276,6 +294,12 @@
                 <w:rFonts w:ascii="Times New Roman" w:hAnsi="Times New Roman" w:cs="Times New Roman"/>
               </w:rPr>
               <w:t>Last Revision Date:</w:t>
+            </w:r>
+            <w:r>
+              <w:rPr>
+                <w:rFonts w:ascii="Times New Roman" w:hAnsi="Times New Roman" w:cs="Times New Roman"/>
+              </w:rPr>
+              <w:t xml:space="preserve"> February 7, 2016</w:t>
             </w:r>
           </w:p>
         </w:tc>
@@ -899,6 +923,12 @@
               </w:rPr>
               <w:t xml:space="preserve">Created By: </w:t>
             </w:r>
+            <w:r>
+              <w:rPr>
+                <w:rFonts w:ascii="Times New Roman" w:hAnsi="Times New Roman" w:cs="Times New Roman"/>
+              </w:rPr>
+              <w:t>Lori Dalkin</w:t>
+            </w:r>
           </w:p>
         </w:tc>
         <w:tc>
@@ -917,6 +947,12 @@
                 <w:rFonts w:ascii="Times New Roman" w:hAnsi="Times New Roman" w:cs="Times New Roman"/>
               </w:rPr>
               <w:t>Last Update By:</w:t>
+            </w:r>
+            <w:r>
+              <w:rPr>
+                <w:rFonts w:ascii="Times New Roman" w:hAnsi="Times New Roman" w:cs="Times New Roman"/>
+              </w:rPr>
+              <w:t xml:space="preserve"> February 7, 2016</w:t>
             </w:r>
           </w:p>
         </w:tc>
@@ -939,6 +975,12 @@
               </w:rPr>
               <w:t>Date Created:</w:t>
             </w:r>
+            <w:r>
+              <w:rPr>
+                <w:rFonts w:ascii="Times New Roman" w:hAnsi="Times New Roman" w:cs="Times New Roman"/>
+              </w:rPr>
+              <w:t xml:space="preserve"> February 7, 2016</w:t>
+            </w:r>
           </w:p>
         </w:tc>
         <w:tc>
@@ -958,6 +1000,14 @@
               </w:rPr>
               <w:t>Last Revision Date:</w:t>
             </w:r>
+            <w:r>
+              <w:rPr>
+                <w:rFonts w:ascii="Times New Roman" w:hAnsi="Times New Roman" w:cs="Times New Roman"/>
+              </w:rPr>
+              <w:t xml:space="preserve"> February 7, 2016</w:t>
+            </w:r>
+            <w:bookmarkStart w:id="0" w:name="_GoBack"/>
+            <w:bookmarkEnd w:id="0"/>
           </w:p>
         </w:tc>
       </w:tr>
@@ -1334,8 +1384,6 @@
           <w:rFonts w:ascii="Times New Roman" w:hAnsi="Times New Roman" w:cs="Times New Roman"/>
         </w:rPr>
       </w:pPr>
-      <w:bookmarkStart w:id="0" w:name="_GoBack"/>
-      <w:bookmarkEnd w:id="0"/>
     </w:p>
     <w:sectPr>
       <w:pgSz w:w="12240" w:h="15840"/>

</xml_diff>